<commit_message>
Docker database connectivity file and assignment update
</commit_message>
<xml_diff>
--- a/Vishal_Khetmalis/Docker Assignments.docx
+++ b/Vishal_Khetmalis/Docker Assignments.docx
@@ -502,6 +502,177 @@
                   </pic:nvPicPr>
                   <pic:blipFill>
                     <a:blip r:embed="rId11"/>
+                    <a:stretch>
+                      <a:fillRect/>
+                    </a:stretch>
+                  </pic:blipFill>
+                  <pic:spPr>
+                    <a:xfrm>
+                      <a:off x="0" y="0"/>
+                      <a:ext cx="5731510" cy="3223895"/>
+                    </a:xfrm>
+                    <a:prstGeom prst="rect">
+                      <a:avLst/>
+                    </a:prstGeom>
+                  </pic:spPr>
+                </pic:pic>
+              </a:graphicData>
+            </a:graphic>
+          </wp:inline>
+        </w:drawing>
+      </w:r>
+    </w:p>
+    <w:p>
+      <w:r>
+        <w:rPr>
+          <w:noProof/>
+        </w:rPr>
+        <w:lastRenderedPageBreak/>
+        <w:drawing>
+          <wp:inline distT="0" distB="0" distL="0" distR="0" wp14:anchorId="5394C088" wp14:editId="03C2886D">
+            <wp:extent cx="5731510" cy="3223895"/>
+            <wp:effectExtent l="0" t="0" r="2540" b="0"/>
+            <wp:docPr id="10" name="Picture 10"/>
+            <wp:cNvGraphicFramePr>
+              <a:graphicFrameLocks xmlns:a="http://schemas.openxmlformats.org/drawingml/2006/main" noChangeAspect="1"/>
+            </wp:cNvGraphicFramePr>
+            <a:graphic xmlns:a="http://schemas.openxmlformats.org/drawingml/2006/main">
+              <a:graphicData uri="http://schemas.openxmlformats.org/drawingml/2006/picture">
+                <pic:pic xmlns:pic="http://schemas.openxmlformats.org/drawingml/2006/picture">
+                  <pic:nvPicPr>
+                    <pic:cNvPr id="1" name=""/>
+                    <pic:cNvPicPr/>
+                  </pic:nvPicPr>
+                  <pic:blipFill>
+                    <a:blip r:embed="rId12"/>
+                    <a:stretch>
+                      <a:fillRect/>
+                    </a:stretch>
+                  </pic:blipFill>
+                  <pic:spPr>
+                    <a:xfrm>
+                      <a:off x="0" y="0"/>
+                      <a:ext cx="5731510" cy="3223895"/>
+                    </a:xfrm>
+                    <a:prstGeom prst="rect">
+                      <a:avLst/>
+                    </a:prstGeom>
+                  </pic:spPr>
+                </pic:pic>
+              </a:graphicData>
+            </a:graphic>
+          </wp:inline>
+        </w:drawing>
+      </w:r>
+    </w:p>
+    <w:p/>
+    <w:p>
+      <w:r>
+        <w:rPr>
+          <w:noProof/>
+        </w:rPr>
+        <w:drawing>
+          <wp:inline distT="0" distB="0" distL="0" distR="0" wp14:anchorId="0C7F8445" wp14:editId="272E3DB8">
+            <wp:extent cx="5731510" cy="3223895"/>
+            <wp:effectExtent l="0" t="0" r="2540" b="0"/>
+            <wp:docPr id="6" name="Picture 6"/>
+            <wp:cNvGraphicFramePr>
+              <a:graphicFrameLocks xmlns:a="http://schemas.openxmlformats.org/drawingml/2006/main" noChangeAspect="1"/>
+            </wp:cNvGraphicFramePr>
+            <a:graphic xmlns:a="http://schemas.openxmlformats.org/drawingml/2006/main">
+              <a:graphicData uri="http://schemas.openxmlformats.org/drawingml/2006/picture">
+                <pic:pic xmlns:pic="http://schemas.openxmlformats.org/drawingml/2006/picture">
+                  <pic:nvPicPr>
+                    <pic:cNvPr id="1" name=""/>
+                    <pic:cNvPicPr/>
+                  </pic:nvPicPr>
+                  <pic:blipFill>
+                    <a:blip r:embed="rId13"/>
+                    <a:stretch>
+                      <a:fillRect/>
+                    </a:stretch>
+                  </pic:blipFill>
+                  <pic:spPr>
+                    <a:xfrm>
+                      <a:off x="0" y="0"/>
+                      <a:ext cx="5731510" cy="3223895"/>
+                    </a:xfrm>
+                    <a:prstGeom prst="rect">
+                      <a:avLst/>
+                    </a:prstGeom>
+                  </pic:spPr>
+                </pic:pic>
+              </a:graphicData>
+            </a:graphic>
+          </wp:inline>
+        </w:drawing>
+      </w:r>
+    </w:p>
+    <w:p>
+      <w:r>
+        <w:rPr>
+          <w:noProof/>
+        </w:rPr>
+        <w:lastRenderedPageBreak/>
+        <w:drawing>
+          <wp:inline distT="0" distB="0" distL="0" distR="0" wp14:anchorId="148E03DA" wp14:editId="02176CE8">
+            <wp:extent cx="5731510" cy="3223895"/>
+            <wp:effectExtent l="0" t="0" r="2540" b="0"/>
+            <wp:docPr id="11" name="Picture 11"/>
+            <wp:cNvGraphicFramePr>
+              <a:graphicFrameLocks xmlns:a="http://schemas.openxmlformats.org/drawingml/2006/main" noChangeAspect="1"/>
+            </wp:cNvGraphicFramePr>
+            <a:graphic xmlns:a="http://schemas.openxmlformats.org/drawingml/2006/main">
+              <a:graphicData uri="http://schemas.openxmlformats.org/drawingml/2006/picture">
+                <pic:pic xmlns:pic="http://schemas.openxmlformats.org/drawingml/2006/picture">
+                  <pic:nvPicPr>
+                    <pic:cNvPr id="1" name=""/>
+                    <pic:cNvPicPr/>
+                  </pic:nvPicPr>
+                  <pic:blipFill>
+                    <a:blip r:embed="rId14"/>
+                    <a:stretch>
+                      <a:fillRect/>
+                    </a:stretch>
+                  </pic:blipFill>
+                  <pic:spPr>
+                    <a:xfrm>
+                      <a:off x="0" y="0"/>
+                      <a:ext cx="5731510" cy="3223895"/>
+                    </a:xfrm>
+                    <a:prstGeom prst="rect">
+                      <a:avLst/>
+                    </a:prstGeom>
+                  </pic:spPr>
+                </pic:pic>
+              </a:graphicData>
+            </a:graphic>
+          </wp:inline>
+        </w:drawing>
+      </w:r>
+    </w:p>
+    <w:p>
+      <w:r>
+        <w:rPr>
+          <w:noProof/>
+        </w:rPr>
+        <w:drawing>
+          <wp:inline distT="0" distB="0" distL="0" distR="0" wp14:anchorId="74DB0F44" wp14:editId="26DC5359">
+            <wp:extent cx="5731510" cy="3223895"/>
+            <wp:effectExtent l="0" t="0" r="2540" b="0"/>
+            <wp:docPr id="12" name="Picture 12"/>
+            <wp:cNvGraphicFramePr>
+              <a:graphicFrameLocks xmlns:a="http://schemas.openxmlformats.org/drawingml/2006/main" noChangeAspect="1"/>
+            </wp:cNvGraphicFramePr>
+            <a:graphic xmlns:a="http://schemas.openxmlformats.org/drawingml/2006/main">
+              <a:graphicData uri="http://schemas.openxmlformats.org/drawingml/2006/picture">
+                <pic:pic xmlns:pic="http://schemas.openxmlformats.org/drawingml/2006/picture">
+                  <pic:nvPicPr>
+                    <pic:cNvPr id="1" name=""/>
+                    <pic:cNvPicPr/>
+                  </pic:nvPicPr>
+                  <pic:blipFill>
+                    <a:blip r:embed="rId15"/>
                     <a:stretch>
                       <a:fillRect/>
                     </a:stretch>

</xml_diff>

<commit_message>
update in docker assignment
</commit_message>
<xml_diff>
--- a/Vishal_Khetmalis/Docker Assignments.docx
+++ b/Vishal_Khetmalis/Docker Assignments.docx
@@ -673,6 +673,304 @@
                   </pic:nvPicPr>
                   <pic:blipFill>
                     <a:blip r:embed="rId15"/>
+                    <a:stretch>
+                      <a:fillRect/>
+                    </a:stretch>
+                  </pic:blipFill>
+                  <pic:spPr>
+                    <a:xfrm>
+                      <a:off x="0" y="0"/>
+                      <a:ext cx="5731510" cy="3223895"/>
+                    </a:xfrm>
+                    <a:prstGeom prst="rect">
+                      <a:avLst/>
+                    </a:prstGeom>
+                  </pic:spPr>
+                </pic:pic>
+              </a:graphicData>
+            </a:graphic>
+          </wp:inline>
+        </w:drawing>
+      </w:r>
+    </w:p>
+    <w:p>
+      <w:r>
+        <w:rPr>
+          <w:noProof/>
+        </w:rPr>
+        <w:lastRenderedPageBreak/>
+        <w:drawing>
+          <wp:inline distT="0" distB="0" distL="0" distR="0" wp14:anchorId="13311B21" wp14:editId="7C722279">
+            <wp:extent cx="5731510" cy="3223895"/>
+            <wp:effectExtent l="0" t="0" r="2540" b="0"/>
+            <wp:docPr id="19" name="Picture 19"/>
+            <wp:cNvGraphicFramePr>
+              <a:graphicFrameLocks xmlns:a="http://schemas.openxmlformats.org/drawingml/2006/main" noChangeAspect="1"/>
+            </wp:cNvGraphicFramePr>
+            <a:graphic xmlns:a="http://schemas.openxmlformats.org/drawingml/2006/main">
+              <a:graphicData uri="http://schemas.openxmlformats.org/drawingml/2006/picture">
+                <pic:pic xmlns:pic="http://schemas.openxmlformats.org/drawingml/2006/picture">
+                  <pic:nvPicPr>
+                    <pic:cNvPr id="1" name=""/>
+                    <pic:cNvPicPr/>
+                  </pic:nvPicPr>
+                  <pic:blipFill>
+                    <a:blip r:embed="rId16"/>
+                    <a:stretch>
+                      <a:fillRect/>
+                    </a:stretch>
+                  </pic:blipFill>
+                  <pic:spPr>
+                    <a:xfrm>
+                      <a:off x="0" y="0"/>
+                      <a:ext cx="5731510" cy="3223895"/>
+                    </a:xfrm>
+                    <a:prstGeom prst="rect">
+                      <a:avLst/>
+                    </a:prstGeom>
+                  </pic:spPr>
+                </pic:pic>
+              </a:graphicData>
+            </a:graphic>
+          </wp:inline>
+        </w:drawing>
+      </w:r>
+    </w:p>
+    <w:p>
+      <w:r>
+        <w:rPr>
+          <w:noProof/>
+        </w:rPr>
+        <w:drawing>
+          <wp:inline distT="0" distB="0" distL="0" distR="0" wp14:anchorId="3CC21C33" wp14:editId="07187D4D">
+            <wp:extent cx="5731510" cy="3223895"/>
+            <wp:effectExtent l="0" t="0" r="2540" b="0"/>
+            <wp:docPr id="13" name="Picture 13"/>
+            <wp:cNvGraphicFramePr>
+              <a:graphicFrameLocks xmlns:a="http://schemas.openxmlformats.org/drawingml/2006/main" noChangeAspect="1"/>
+            </wp:cNvGraphicFramePr>
+            <a:graphic xmlns:a="http://schemas.openxmlformats.org/drawingml/2006/main">
+              <a:graphicData uri="http://schemas.openxmlformats.org/drawingml/2006/picture">
+                <pic:pic xmlns:pic="http://schemas.openxmlformats.org/drawingml/2006/picture">
+                  <pic:nvPicPr>
+                    <pic:cNvPr id="1" name=""/>
+                    <pic:cNvPicPr/>
+                  </pic:nvPicPr>
+                  <pic:blipFill>
+                    <a:blip r:embed="rId17"/>
+                    <a:stretch>
+                      <a:fillRect/>
+                    </a:stretch>
+                  </pic:blipFill>
+                  <pic:spPr>
+                    <a:xfrm>
+                      <a:off x="0" y="0"/>
+                      <a:ext cx="5731510" cy="3223895"/>
+                    </a:xfrm>
+                    <a:prstGeom prst="rect">
+                      <a:avLst/>
+                    </a:prstGeom>
+                  </pic:spPr>
+                </pic:pic>
+              </a:graphicData>
+            </a:graphic>
+          </wp:inline>
+        </w:drawing>
+      </w:r>
+    </w:p>
+    <w:p>
+      <w:r>
+        <w:rPr>
+          <w:noProof/>
+        </w:rPr>
+        <w:lastRenderedPageBreak/>
+        <w:drawing>
+          <wp:inline distT="0" distB="0" distL="0" distR="0" wp14:anchorId="65F527F0" wp14:editId="72488032">
+            <wp:extent cx="5731510" cy="3223895"/>
+            <wp:effectExtent l="0" t="0" r="2540" b="0"/>
+            <wp:docPr id="14" name="Picture 14"/>
+            <wp:cNvGraphicFramePr>
+              <a:graphicFrameLocks xmlns:a="http://schemas.openxmlformats.org/drawingml/2006/main" noChangeAspect="1"/>
+            </wp:cNvGraphicFramePr>
+            <a:graphic xmlns:a="http://schemas.openxmlformats.org/drawingml/2006/main">
+              <a:graphicData uri="http://schemas.openxmlformats.org/drawingml/2006/picture">
+                <pic:pic xmlns:pic="http://schemas.openxmlformats.org/drawingml/2006/picture">
+                  <pic:nvPicPr>
+                    <pic:cNvPr id="1" name=""/>
+                    <pic:cNvPicPr/>
+                  </pic:nvPicPr>
+                  <pic:blipFill>
+                    <a:blip r:embed="rId18"/>
+                    <a:stretch>
+                      <a:fillRect/>
+                    </a:stretch>
+                  </pic:blipFill>
+                  <pic:spPr>
+                    <a:xfrm>
+                      <a:off x="0" y="0"/>
+                      <a:ext cx="5731510" cy="3223895"/>
+                    </a:xfrm>
+                    <a:prstGeom prst="rect">
+                      <a:avLst/>
+                    </a:prstGeom>
+                  </pic:spPr>
+                </pic:pic>
+              </a:graphicData>
+            </a:graphic>
+          </wp:inline>
+        </w:drawing>
+      </w:r>
+    </w:p>
+    <w:p>
+      <w:r>
+        <w:rPr>
+          <w:noProof/>
+        </w:rPr>
+        <w:drawing>
+          <wp:inline distT="0" distB="0" distL="0" distR="0" wp14:anchorId="497FDB1E" wp14:editId="5D78546A">
+            <wp:extent cx="5731510" cy="3223895"/>
+            <wp:effectExtent l="0" t="0" r="2540" b="0"/>
+            <wp:docPr id="15" name="Picture 15"/>
+            <wp:cNvGraphicFramePr>
+              <a:graphicFrameLocks xmlns:a="http://schemas.openxmlformats.org/drawingml/2006/main" noChangeAspect="1"/>
+            </wp:cNvGraphicFramePr>
+            <a:graphic xmlns:a="http://schemas.openxmlformats.org/drawingml/2006/main">
+              <a:graphicData uri="http://schemas.openxmlformats.org/drawingml/2006/picture">
+                <pic:pic xmlns:pic="http://schemas.openxmlformats.org/drawingml/2006/picture">
+                  <pic:nvPicPr>
+                    <pic:cNvPr id="1" name=""/>
+                    <pic:cNvPicPr/>
+                  </pic:nvPicPr>
+                  <pic:blipFill>
+                    <a:blip r:embed="rId19"/>
+                    <a:stretch>
+                      <a:fillRect/>
+                    </a:stretch>
+                  </pic:blipFill>
+                  <pic:spPr>
+                    <a:xfrm>
+                      <a:off x="0" y="0"/>
+                      <a:ext cx="5731510" cy="3223895"/>
+                    </a:xfrm>
+                    <a:prstGeom prst="rect">
+                      <a:avLst/>
+                    </a:prstGeom>
+                  </pic:spPr>
+                </pic:pic>
+              </a:graphicData>
+            </a:graphic>
+          </wp:inline>
+        </w:drawing>
+      </w:r>
+    </w:p>
+    <w:p>
+      <w:r>
+        <w:rPr>
+          <w:noProof/>
+        </w:rPr>
+        <w:lastRenderedPageBreak/>
+        <w:drawing>
+          <wp:inline distT="0" distB="0" distL="0" distR="0" wp14:anchorId="2BE25B74" wp14:editId="77E173BC">
+            <wp:extent cx="5731510" cy="3223895"/>
+            <wp:effectExtent l="0" t="0" r="2540" b="0"/>
+            <wp:docPr id="16" name="Picture 16"/>
+            <wp:cNvGraphicFramePr>
+              <a:graphicFrameLocks xmlns:a="http://schemas.openxmlformats.org/drawingml/2006/main" noChangeAspect="1"/>
+            </wp:cNvGraphicFramePr>
+            <a:graphic xmlns:a="http://schemas.openxmlformats.org/drawingml/2006/main">
+              <a:graphicData uri="http://schemas.openxmlformats.org/drawingml/2006/picture">
+                <pic:pic xmlns:pic="http://schemas.openxmlformats.org/drawingml/2006/picture">
+                  <pic:nvPicPr>
+                    <pic:cNvPr id="1" name=""/>
+                    <pic:cNvPicPr/>
+                  </pic:nvPicPr>
+                  <pic:blipFill>
+                    <a:blip r:embed="rId20"/>
+                    <a:stretch>
+                      <a:fillRect/>
+                    </a:stretch>
+                  </pic:blipFill>
+                  <pic:spPr>
+                    <a:xfrm>
+                      <a:off x="0" y="0"/>
+                      <a:ext cx="5731510" cy="3223895"/>
+                    </a:xfrm>
+                    <a:prstGeom prst="rect">
+                      <a:avLst/>
+                    </a:prstGeom>
+                  </pic:spPr>
+                </pic:pic>
+              </a:graphicData>
+            </a:graphic>
+          </wp:inline>
+        </w:drawing>
+      </w:r>
+    </w:p>
+    <w:p>
+      <w:r>
+        <w:rPr>
+          <w:noProof/>
+        </w:rPr>
+        <w:drawing>
+          <wp:inline distT="0" distB="0" distL="0" distR="0" wp14:anchorId="1E2E7B33" wp14:editId="182785C6">
+            <wp:extent cx="5731510" cy="3223895"/>
+            <wp:effectExtent l="0" t="0" r="2540" b="0"/>
+            <wp:docPr id="17" name="Picture 17"/>
+            <wp:cNvGraphicFramePr>
+              <a:graphicFrameLocks xmlns:a="http://schemas.openxmlformats.org/drawingml/2006/main" noChangeAspect="1"/>
+            </wp:cNvGraphicFramePr>
+            <a:graphic xmlns:a="http://schemas.openxmlformats.org/drawingml/2006/main">
+              <a:graphicData uri="http://schemas.openxmlformats.org/drawingml/2006/picture">
+                <pic:pic xmlns:pic="http://schemas.openxmlformats.org/drawingml/2006/picture">
+                  <pic:nvPicPr>
+                    <pic:cNvPr id="1" name=""/>
+                    <pic:cNvPicPr/>
+                  </pic:nvPicPr>
+                  <pic:blipFill>
+                    <a:blip r:embed="rId21"/>
+                    <a:stretch>
+                      <a:fillRect/>
+                    </a:stretch>
+                  </pic:blipFill>
+                  <pic:spPr>
+                    <a:xfrm>
+                      <a:off x="0" y="0"/>
+                      <a:ext cx="5731510" cy="3223895"/>
+                    </a:xfrm>
+                    <a:prstGeom prst="rect">
+                      <a:avLst/>
+                    </a:prstGeom>
+                  </pic:spPr>
+                </pic:pic>
+              </a:graphicData>
+            </a:graphic>
+          </wp:inline>
+        </w:drawing>
+      </w:r>
+    </w:p>
+    <w:p>
+      <w:r>
+        <w:rPr>
+          <w:noProof/>
+        </w:rPr>
+        <w:lastRenderedPageBreak/>
+        <w:drawing>
+          <wp:inline distT="0" distB="0" distL="0" distR="0" wp14:anchorId="1BF9412A" wp14:editId="742F5898">
+            <wp:extent cx="5731510" cy="3223895"/>
+            <wp:effectExtent l="0" t="0" r="2540" b="0"/>
+            <wp:docPr id="18" name="Picture 18"/>
+            <wp:cNvGraphicFramePr>
+              <a:graphicFrameLocks xmlns:a="http://schemas.openxmlformats.org/drawingml/2006/main" noChangeAspect="1"/>
+            </wp:cNvGraphicFramePr>
+            <a:graphic xmlns:a="http://schemas.openxmlformats.org/drawingml/2006/main">
+              <a:graphicData uri="http://schemas.openxmlformats.org/drawingml/2006/picture">
+                <pic:pic xmlns:pic="http://schemas.openxmlformats.org/drawingml/2006/picture">
+                  <pic:nvPicPr>
+                    <pic:cNvPr id="1" name=""/>
+                    <pic:cNvPicPr/>
+                  </pic:nvPicPr>
+                  <pic:blipFill>
+                    <a:blip r:embed="rId22"/>
                     <a:stretch>
                       <a:fillRect/>
                     </a:stretch>

</xml_diff>